<commit_message>
Change report and readme
</commit_message>
<xml_diff>
--- a/doc/web_lab2.docx
+++ b/doc/web_lab2.docx
@@ -185,25 +185,15 @@
           <w:szCs w:val="28"/>
         </w:rPr>
       </w:pPr>
-      <w:bookmarkStart w:id="0" w:name="_GoBack"/>
       <w:r>
         <w:rPr>
           <w:rFonts w:hint="default" w:ascii="Times New Roman" w:hAnsi="Times New Roman" w:cs="Times New Roman"/>
           <w:sz w:val="28"/>
           <w:szCs w:val="28"/>
         </w:rPr>
-        <w:t>Тема: «</w:t>
-      </w:r>
-      <w:r>
-        <w:rPr>
-          <w:rFonts w:hint="default" w:ascii="Times New Roman" w:hAnsi="Times New Roman" w:cs="Times New Roman"/>
-          <w:sz w:val="28"/>
-          <w:szCs w:val="28"/>
-        </w:rPr>
-        <w:t>Розроблення стуктури бази даних»</w:t>
-      </w:r>
-    </w:p>
-    <w:bookmarkEnd w:id="0"/>
+        <w:t>Тема: «Розроблення стуктури бази даних»</w:t>
+      </w:r>
+    </w:p>
     <w:p>
       <w:pPr>
         <w:spacing w:after="0" w:line="360" w:lineRule="auto"/>
@@ -473,7 +463,7 @@
           <w:sz w:val="28"/>
           <w:szCs w:val="28"/>
         </w:rPr>
-        <w:t xml:space="preserve"> Cтворити  стуктуру бази даних.</w:t>
+        <w:t xml:space="preserve"> Cтворити  стуктуру бази даних “Список книг”.</w:t>
       </w:r>
     </w:p>
     <w:p>
@@ -485,7 +475,6 @@
           <w:b/>
           <w:sz w:val="28"/>
           <w:szCs w:val="28"/>
-          <w:lang w:val="ru-RU"/>
         </w:rPr>
       </w:pPr>
       <w:r>
@@ -497,6 +486,334 @@
         </w:rPr>
         <w:t>Хід роботи</w:t>
       </w:r>
+    </w:p>
+    <w:p>
+      <w:pPr>
+        <w:spacing w:after="0"/>
+        <w:ind w:firstLine="700" w:firstLineChars="0"/>
+        <w:jc w:val="both"/>
+        <w:rPr>
+          <w:rFonts w:hint="default" w:ascii="Times New Roman" w:hAnsi="Times New Roman" w:cs="Times New Roman"/>
+          <w:b w:val="0"/>
+          <w:bCs/>
+          <w:sz w:val="28"/>
+          <w:szCs w:val="28"/>
+        </w:rPr>
+      </w:pPr>
+      <w:r>
+        <w:rPr>
+          <w:rFonts w:ascii="Times New Roman" w:hAnsi="Times New Roman" w:cs="Times New Roman"/>
+          <w:b w:val="0"/>
+          <w:bCs/>
+          <w:sz w:val="28"/>
+          <w:szCs w:val="28"/>
+        </w:rPr>
+        <w:t xml:space="preserve">Темою для бази даних було обрано </w:t>
+      </w:r>
+      <w:r>
+        <w:rPr>
+          <w:rFonts w:hint="default" w:ascii="Times New Roman" w:hAnsi="Times New Roman" w:cs="Times New Roman"/>
+          <w:b w:val="0"/>
+          <w:bCs/>
+          <w:sz w:val="28"/>
+          <w:szCs w:val="28"/>
+        </w:rPr>
+        <w:t>“Список книг”. Для розробки БД було обрано PostgreSQL.</w:t>
+      </w:r>
+    </w:p>
+    <w:p>
+      <w:pPr>
+        <w:spacing w:after="0"/>
+        <w:ind w:firstLine="700" w:firstLineChars="0"/>
+        <w:jc w:val="both"/>
+        <w:rPr>
+          <w:rFonts w:hint="default" w:ascii="Times New Roman" w:hAnsi="Times New Roman" w:cs="Times New Roman"/>
+          <w:b w:val="0"/>
+          <w:bCs/>
+          <w:sz w:val="28"/>
+          <w:szCs w:val="28"/>
+        </w:rPr>
+      </w:pPr>
+      <w:r>
+        <w:rPr>
+          <w:rFonts w:hint="default" w:ascii="Times New Roman" w:hAnsi="Times New Roman" w:cs="Times New Roman"/>
+          <w:b w:val="0"/>
+          <w:bCs/>
+          <w:sz w:val="28"/>
+          <w:szCs w:val="28"/>
+        </w:rPr>
+        <w:t>PostgreSQL — об'єктно-реляційна система керування базами даних (СКБД). Є альтернативою як комерційним СКБД (Oracle Database, Microsoft SQL Server), так і СКБД з відкритим кодом (MySQL, MariaDB, Firebird, SQLite).</w:t>
+      </w:r>
+    </w:p>
+    <w:p>
+      <w:pPr>
+        <w:spacing w:after="0"/>
+        <w:ind w:firstLine="700" w:firstLineChars="0"/>
+        <w:jc w:val="both"/>
+        <w:rPr>
+          <w:rFonts w:hint="default" w:ascii="Times New Roman" w:hAnsi="Times New Roman" w:cs="Times New Roman"/>
+          <w:b w:val="0"/>
+          <w:bCs/>
+          <w:sz w:val="28"/>
+          <w:szCs w:val="28"/>
+        </w:rPr>
+      </w:pPr>
+      <w:r>
+        <w:rPr>
+          <w:rFonts w:hint="default" w:ascii="Times New Roman" w:hAnsi="Times New Roman" w:cs="Times New Roman"/>
+          <w:b w:val="0"/>
+          <w:bCs/>
+          <w:sz w:val="28"/>
+          <w:szCs w:val="28"/>
+        </w:rPr>
+        <w:t>Порівняно з іншими проектами з відкритим кодом, такими як Apache, FreeBSD або MySQL, PostgreSQL не контролюється якоюсь однією компанією, її розробка можлива завдяки співпраці багатьох людей та компаній, які хочуть використовувати цю СКБД та впроваджувати у неї найновіші досягнення.</w:t>
+      </w:r>
+    </w:p>
+    <w:p>
+      <w:pPr>
+        <w:spacing w:after="0"/>
+        <w:ind w:firstLine="700" w:firstLineChars="0"/>
+        <w:jc w:val="both"/>
+        <w:rPr>
+          <w:rFonts w:hint="default" w:ascii="Times New Roman" w:hAnsi="Times New Roman" w:cs="Times New Roman"/>
+          <w:b w:val="0"/>
+          <w:bCs/>
+          <w:sz w:val="28"/>
+          <w:szCs w:val="28"/>
+        </w:rPr>
+      </w:pPr>
+      <w:r>
+        <w:rPr>
+          <w:rFonts w:hint="default" w:ascii="Times New Roman" w:hAnsi="Times New Roman" w:cs="Times New Roman"/>
+          <w:b w:val="0"/>
+          <w:bCs/>
+          <w:sz w:val="28"/>
+          <w:szCs w:val="28"/>
+        </w:rPr>
+        <w:t>Сервер PostgreSQL написаний на мові C. Зазвичай розповсюджується у вигляді набору текстових файлів із сирцевим кодом.</w:t>
+      </w:r>
+    </w:p>
+    <w:p>
+      <w:pPr>
+        <w:spacing w:after="0"/>
+        <w:ind w:firstLine="700" w:firstLineChars="0"/>
+        <w:jc w:val="both"/>
+        <w:rPr>
+          <w:rFonts w:hint="default" w:ascii="Times New Roman" w:hAnsi="Times New Roman" w:cs="Times New Roman"/>
+          <w:b w:val="0"/>
+          <w:bCs/>
+          <w:sz w:val="28"/>
+          <w:szCs w:val="28"/>
+        </w:rPr>
+      </w:pPr>
+      <w:r>
+        <w:rPr>
+          <w:rFonts w:hint="default" w:ascii="Times New Roman" w:hAnsi="Times New Roman" w:cs="Times New Roman"/>
+          <w:b w:val="0"/>
+          <w:bCs/>
+          <w:sz w:val="28"/>
+          <w:szCs w:val="28"/>
+        </w:rPr>
+        <w:t>Інсталяція на Ubuntu-подібних системах виконується за допомогою Advanced packaging tool.</w:t>
+      </w:r>
+    </w:p>
+    <w:p>
+      <w:pPr>
+        <w:autoSpaceDE w:val="0"/>
+        <w:autoSpaceDN w:val="0"/>
+        <w:adjustRightInd w:val="0"/>
+        <w:spacing w:after="0" w:line="240" w:lineRule="auto"/>
+        <w:ind w:firstLine="700" w:firstLineChars="0"/>
+        <w:jc w:val="both"/>
+        <w:rPr>
+          <w:rFonts w:hint="default" w:ascii="Courier New" w:hAnsi="Courier New" w:cs="Courier New"/>
+          <w:sz w:val="20"/>
+          <w:szCs w:val="20"/>
+          <w:lang w:val="en-US" w:eastAsia="zh-CN"/>
+        </w:rPr>
+      </w:pPr>
+      <w:r>
+        <w:rPr>
+          <w:rFonts w:hint="default" w:ascii="Courier New" w:hAnsi="Courier New" w:cs="Courier New"/>
+          <w:sz w:val="20"/>
+          <w:szCs w:val="20"/>
+          <w:lang w:val="en-US" w:eastAsia="zh-CN"/>
+        </w:rPr>
+        <w:t>sudo apt-get install postgresql postgresql-contrib</w:t>
+      </w:r>
+    </w:p>
+    <w:p>
+      <w:pPr>
+        <w:autoSpaceDE w:val="0"/>
+        <w:autoSpaceDN w:val="0"/>
+        <w:adjustRightInd w:val="0"/>
+        <w:spacing w:after="0" w:line="240" w:lineRule="auto"/>
+        <w:jc w:val="both"/>
+        <w:rPr>
+          <w:rFonts w:ascii="Times New Roman" w:hAnsi="Times New Roman" w:cs="Times New Roman"/>
+          <w:b w:val="0"/>
+          <w:bCs/>
+          <w:sz w:val="28"/>
+          <w:szCs w:val="28"/>
+        </w:rPr>
+      </w:pPr>
+      <w:r>
+        <w:rPr>
+          <w:rFonts w:ascii="Times New Roman" w:hAnsi="Times New Roman" w:cs="Times New Roman"/>
+          <w:b w:val="0"/>
+          <w:bCs/>
+          <w:sz w:val="28"/>
+          <w:szCs w:val="28"/>
+        </w:rPr>
+        <w:t>Було спроектовано такі  таблиці:</w:t>
+      </w:r>
+    </w:p>
+    <w:p>
+      <w:pPr>
+        <w:autoSpaceDE w:val="0"/>
+        <w:autoSpaceDN w:val="0"/>
+        <w:adjustRightInd w:val="0"/>
+        <w:spacing w:after="0" w:line="240" w:lineRule="auto"/>
+        <w:ind w:firstLine="700" w:firstLineChars="0"/>
+        <w:jc w:val="both"/>
+        <w:rPr>
+          <w:rFonts w:ascii="Times New Roman" w:hAnsi="Times New Roman" w:cs="Times New Roman"/>
+          <w:b w:val="0"/>
+          <w:bCs/>
+          <w:sz w:val="28"/>
+          <w:szCs w:val="28"/>
+        </w:rPr>
+      </w:pPr>
+      <w:r>
+        <w:rPr>
+          <w:rFonts w:ascii="Times New Roman" w:hAnsi="Times New Roman" w:cs="Times New Roman"/>
+          <w:b w:val="0"/>
+          <w:bCs/>
+          <w:sz w:val="28"/>
+          <w:szCs w:val="28"/>
+        </w:rPr>
+        <w:t>- Users-для зберігання даних про адмінів, які використовуються при авторизації;</w:t>
+      </w:r>
+    </w:p>
+    <w:p>
+      <w:pPr>
+        <w:autoSpaceDE w:val="0"/>
+        <w:autoSpaceDN w:val="0"/>
+        <w:adjustRightInd w:val="0"/>
+        <w:spacing w:after="0" w:line="240" w:lineRule="auto"/>
+        <w:ind w:firstLine="700" w:firstLineChars="0"/>
+        <w:jc w:val="both"/>
+        <w:rPr>
+          <w:rFonts w:ascii="Times New Roman" w:hAnsi="Times New Roman" w:cs="Times New Roman"/>
+          <w:b w:val="0"/>
+          <w:bCs/>
+          <w:sz w:val="28"/>
+          <w:szCs w:val="28"/>
+        </w:rPr>
+      </w:pPr>
+      <w:r>
+        <w:rPr>
+          <w:rFonts w:ascii="Times New Roman" w:hAnsi="Times New Roman" w:cs="Times New Roman"/>
+          <w:b w:val="0"/>
+          <w:bCs/>
+          <w:sz w:val="28"/>
+          <w:szCs w:val="28"/>
+        </w:rPr>
+        <w:t>- Books(id ,name, author, approved, rating, amazon_id) - для зберігання інформації про книги;</w:t>
+      </w:r>
+    </w:p>
+    <w:p>
+      <w:pPr>
+        <w:autoSpaceDE w:val="0"/>
+        <w:autoSpaceDN w:val="0"/>
+        <w:adjustRightInd w:val="0"/>
+        <w:spacing w:after="0" w:line="240" w:lineRule="auto"/>
+        <w:ind w:firstLine="700" w:firstLineChars="0"/>
+        <w:jc w:val="both"/>
+        <w:rPr>
+          <w:rFonts w:ascii="Times New Roman" w:hAnsi="Times New Roman" w:cs="Times New Roman"/>
+          <w:b w:val="0"/>
+          <w:bCs/>
+          <w:sz w:val="28"/>
+          <w:szCs w:val="28"/>
+        </w:rPr>
+      </w:pPr>
+      <w:r>
+        <w:rPr>
+          <w:rFonts w:ascii="Times New Roman" w:hAnsi="Times New Roman" w:cs="Times New Roman"/>
+          <w:b w:val="0"/>
+          <w:bCs/>
+          <w:sz w:val="28"/>
+          <w:szCs w:val="28"/>
+        </w:rPr>
+        <w:t>-  Genres(id, name) - для зберігання даних про жанри;</w:t>
+      </w:r>
+    </w:p>
+    <w:p>
+      <w:pPr>
+        <w:autoSpaceDE w:val="0"/>
+        <w:autoSpaceDN w:val="0"/>
+        <w:adjustRightInd w:val="0"/>
+        <w:spacing w:after="0" w:line="240" w:lineRule="auto"/>
+        <w:ind w:firstLine="700" w:firstLineChars="0"/>
+        <w:jc w:val="both"/>
+        <w:rPr>
+          <w:rFonts w:hint="default" w:ascii="Times New Roman" w:hAnsi="Times New Roman" w:cs="Times New Roman"/>
+          <w:b w:val="0"/>
+          <w:bCs/>
+          <w:sz w:val="28"/>
+          <w:szCs w:val="28"/>
+        </w:rPr>
+      </w:pPr>
+      <w:r>
+        <w:rPr>
+          <w:rFonts w:ascii="Times New Roman" w:hAnsi="Times New Roman" w:cs="Times New Roman"/>
+          <w:b w:val="0"/>
+          <w:bCs/>
+          <w:sz w:val="28"/>
+          <w:szCs w:val="28"/>
+        </w:rPr>
+        <w:t>-  BookGenres(id, book_id, user_id) - для зв</w:t>
+      </w:r>
+      <w:r>
+        <w:rPr>
+          <w:rFonts w:hint="default" w:ascii="Times New Roman" w:hAnsi="Times New Roman" w:cs="Times New Roman"/>
+          <w:b w:val="0"/>
+          <w:bCs/>
+          <w:sz w:val="28"/>
+          <w:szCs w:val="28"/>
+        </w:rPr>
+        <w:t xml:space="preserve">’язку типу “Many-to-Many” між </w:t>
+      </w:r>
+      <w:bookmarkStart w:id="0" w:name="_GoBack"/>
+      <w:bookmarkEnd w:id="0"/>
+      <w:r>
+        <w:rPr>
+          <w:rFonts w:hint="default" w:ascii="Times New Roman" w:hAnsi="Times New Roman" w:cs="Times New Roman"/>
+          <w:b w:val="0"/>
+          <w:bCs/>
+          <w:sz w:val="28"/>
+          <w:szCs w:val="28"/>
+        </w:rPr>
+        <w:t>таблицями Books та Genres.</w:t>
+      </w:r>
+    </w:p>
+    <w:p>
+      <w:pPr>
+        <w:autoSpaceDE w:val="0"/>
+        <w:autoSpaceDN w:val="0"/>
+        <w:adjustRightInd w:val="0"/>
+        <w:spacing w:after="0" w:line="240" w:lineRule="auto"/>
+        <w:ind w:firstLine="700" w:firstLineChars="0"/>
+        <w:jc w:val="both"/>
+        <w:rPr>
+          <w:rFonts w:hint="default" w:ascii="Times New Roman" w:hAnsi="Times New Roman" w:cs="Times New Roman"/>
+          <w:b w:val="0"/>
+          <w:bCs/>
+          <w:sz w:val="28"/>
+          <w:szCs w:val="28"/>
+        </w:rPr>
+      </w:pPr>
     </w:p>
     <w:p>
       <w:pPr>
@@ -1824,30 +2141,14 @@
         <w:spacing w:after="0"/>
         <w:rPr>
           <w:rFonts w:ascii="Times New Roman" w:hAnsi="Times New Roman" w:cs="Times New Roman"/>
-          <w:b/>
-          <w:sz w:val="28"/>
-          <w:szCs w:val="28"/>
-        </w:rPr>
-      </w:pPr>
-      <w:r>
-        <w:rPr>
-          <w:rFonts w:ascii="Times New Roman" w:hAnsi="Times New Roman" w:cs="Times New Roman"/>
-          <w:b/>
-          <w:sz w:val="28"/>
-          <w:szCs w:val="28"/>
-        </w:rPr>
-        <w:t>Схема бази даних</w:t>
-      </w:r>
+          <w:sz w:val="24"/>
+          <w:szCs w:val="24"/>
+        </w:rPr>
+      </w:pPr>
     </w:p>
     <w:p>
       <w:pPr>
         <w:spacing w:after="0"/>
-        <w:rPr>
-          <w:rFonts w:ascii="Times New Roman" w:hAnsi="Times New Roman" w:cs="Times New Roman"/>
-          <w:b/>
-          <w:sz w:val="28"/>
-          <w:szCs w:val="28"/>
-        </w:rPr>
       </w:pPr>
       <w:r>
         <w:drawing>
@@ -1892,6 +2193,25 @@
             </a:graphic>
           </wp:inline>
         </w:drawing>
+      </w:r>
+    </w:p>
+    <w:p>
+      <w:pPr>
+        <w:spacing w:after="0"/>
+        <w:jc w:val="center"/>
+        <w:rPr>
+          <w:rFonts w:hint="default" w:ascii="Times New Roman" w:hAnsi="Times New Roman" w:cs="Times New Roman"/>
+          <w:sz w:val="28"/>
+          <w:szCs w:val="28"/>
+        </w:rPr>
+      </w:pPr>
+      <w:r>
+        <w:rPr>
+          <w:rFonts w:hint="default" w:ascii="Times New Roman" w:hAnsi="Times New Roman" w:cs="Times New Roman"/>
+          <w:sz w:val="28"/>
+          <w:szCs w:val="28"/>
+        </w:rPr>
+        <w:t>Рис.1 - Схема бази даних</w:t>
       </w:r>
     </w:p>
     <w:p>
@@ -2056,14 +2376,14 @@
     <w:lsdException w:uiPriority="99" w:name="Body Text Indent 2"/>
     <w:lsdException w:uiPriority="99" w:name="Body Text Indent 3"/>
     <w:lsdException w:uiPriority="99" w:name="Block Text"/>
-    <w:lsdException w:uiPriority="99" w:name="Hyperlink"/>
+    <w:lsdException w:uiPriority="99" w:semiHidden="0" w:name="Hyperlink"/>
     <w:lsdException w:uiPriority="99" w:name="FollowedHyperlink"/>
     <w:lsdException w:qFormat="1" w:unhideWhenUsed="0" w:uiPriority="22" w:semiHidden="0" w:name="Strong"/>
     <w:lsdException w:qFormat="1" w:unhideWhenUsed="0" w:uiPriority="20" w:semiHidden="0" w:name="Emphasis"/>
     <w:lsdException w:uiPriority="99" w:name="Document Map"/>
     <w:lsdException w:uiPriority="99" w:name="Plain Text"/>
     <w:lsdException w:uiPriority="99" w:name="E-mail Signature"/>
-    <w:lsdException w:uiPriority="99" w:name="Normal (Web)"/>
+    <w:lsdException w:uiPriority="99" w:semiHidden="0" w:name="Normal (Web)"/>
     <w:lsdException w:uiPriority="99" w:name="HTML Acronym"/>
     <w:lsdException w:uiPriority="99" w:name="HTML Address"/>
     <w:lsdException w:uiPriority="99" w:name="HTML Cite"/>
@@ -2254,12 +2574,12 @@
       <w:lang w:val="en-US" w:eastAsia="zh-CN" w:bidi="ar"/>
     </w:rPr>
   </w:style>
-  <w:style w:type="character" w:default="1" w:styleId="4">
+  <w:style w:type="character" w:default="1" w:styleId="5">
     <w:name w:val="Default Paragraph Font"/>
     <w:unhideWhenUsed/>
     <w:uiPriority w:val="1"/>
   </w:style>
-  <w:style w:type="table" w:default="1" w:styleId="5">
+  <w:style w:type="table" w:default="1" w:styleId="7">
     <w:name w:val="Normal Table"/>
     <w:unhideWhenUsed/>
     <w:uiPriority w:val="99"/>
@@ -2276,7 +2596,7 @@
   <w:style w:type="paragraph" w:styleId="3">
     <w:name w:val="Balloon Text"/>
     <w:basedOn w:val="1"/>
-    <w:link w:val="6"/>
+    <w:link w:val="8"/>
     <w:unhideWhenUsed/>
     <w:uiPriority w:val="99"/>
     <w:pPr>
@@ -2288,9 +2608,36 @@
       <w:szCs w:val="16"/>
     </w:rPr>
   </w:style>
-  <w:style w:type="character" w:customStyle="1" w:styleId="6">
+  <w:style w:type="paragraph" w:styleId="4">
+    <w:name w:val="Normal (Web)"/>
+    <w:unhideWhenUsed/>
+    <w:uiPriority w:val="99"/>
+    <w:pPr>
+      <w:spacing w:before="0" w:beforeAutospacing="1" w:after="0" w:afterAutospacing="1"/>
+      <w:ind w:left="0" w:right="0"/>
+      <w:jc w:val="left"/>
+    </w:pPr>
+    <w:rPr>
+      <w:rFonts w:ascii="Times New Roman" w:hAnsi="Times New Roman" w:eastAsia="SimSun" w:cs="Times New Roman"/>
+      <w:kern w:val="0"/>
+      <w:sz w:val="24"/>
+      <w:szCs w:val="24"/>
+      <w:lang w:val="en-US" w:eastAsia="zh-CN" w:bidi="ar"/>
+    </w:rPr>
+  </w:style>
+  <w:style w:type="character" w:styleId="6">
+    <w:name w:val="Hyperlink"/>
+    <w:basedOn w:val="5"/>
+    <w:unhideWhenUsed/>
+    <w:uiPriority w:val="99"/>
+    <w:rPr>
+      <w:color w:val="0000FF"/>
+      <w:u w:val="single"/>
+    </w:rPr>
+  </w:style>
+  <w:style w:type="character" w:customStyle="1" w:styleId="8">
     <w:name w:val="Текст выноски Знак"/>
-    <w:basedOn w:val="4"/>
+    <w:basedOn w:val="5"/>
     <w:link w:val="3"/>
     <w:semiHidden/>
     <w:uiPriority w:val="99"/>

</xml_diff>